<commit_message>
Adicionei a metodologia na tese
</commit_message>
<xml_diff>
--- a/tese_texto.docx
+++ b/tese_texto.docx
@@ -7,12 +7,7 @@
         <w:jc w:val="center"/>
       </w:pPr>
       <w:r>
-        <w:t>Títu</w:t>
-      </w:r>
-      <w:bookmarkStart w:id="0" w:name="_GoBack"/>
-      <w:bookmarkEnd w:id="0"/>
-      <w:r>
-        <w:t>lo</w:t>
+        <w:t>Título</w:t>
       </w:r>
     </w:p>
     <w:p>
@@ -23,6 +18,13 @@
     <w:p>
       <w:r>
         <w:t>A introdução está feita!</w:t>
+      </w:r>
+      <w:bookmarkStart w:id="0" w:name="_GoBack"/>
+      <w:bookmarkEnd w:id="0"/>
+    </w:p>
+    <w:p>
+      <w:r>
+        <w:t>Metodologia</w:t>
       </w:r>
     </w:p>
     <w:sectPr>

</xml_diff>